<commit_message>
Added System wide SRS with my suggestions, completed OD SSRS, saved block diagram xml and jpeg files
</commit_message>
<xml_diff>
--- a/Other Resources/SRS template.docx
+++ b/Other Resources/SRS template.docx
@@ -13,8 +13,6 @@
           <w:b/>
         </w:rPr>
       </w:pPr>
-      <w:bookmarkStart w:id="0" w:name="_GoBack"/>
-      <w:bookmarkEnd w:id="0"/>
       <w:r>
         <w:rPr>
           <w:b/>
@@ -401,6 +399,7 @@
           <w:i/>
         </w:rPr>
       </w:pPr>
+      <w:bookmarkStart w:id="0" w:name="_GoBack"/>
       <w:r>
         <w:rPr>
           <w:i/>
@@ -815,6 +814,7 @@
         <w:t xml:space="preserve"> be stated once and referenced from the other paragraphs.</w:t>
       </w:r>
     </w:p>
+    <w:bookmarkEnd w:id="0"/>
     <w:p>
       <w:pPr>
         <w:ind w:left="720"/>
@@ -3377,6 +3377,7 @@
     <w:lsdException w:name="HTML Sample" w:semiHidden="1" w:unhideWhenUsed="1"/>
     <w:lsdException w:name="HTML Typewriter" w:semiHidden="1" w:unhideWhenUsed="1"/>
     <w:lsdException w:name="HTML Variable" w:semiHidden="1" w:unhideWhenUsed="1"/>
+    <w:lsdException w:name="Normal Table" w:semiHidden="1" w:unhideWhenUsed="1"/>
     <w:lsdException w:name="annotation subject" w:semiHidden="1" w:unhideWhenUsed="1"/>
     <w:lsdException w:name="No List" w:semiHidden="1" w:unhideWhenUsed="1"/>
     <w:lsdException w:name="Outline List 1" w:semiHidden="1" w:unhideWhenUsed="1"/>
@@ -3420,8 +3421,10 @@
     <w:lsdException w:name="Table Elegant" w:semiHidden="1" w:unhideWhenUsed="1"/>
     <w:lsdException w:name="Table Professional" w:semiHidden="1" w:unhideWhenUsed="1"/>
     <w:lsdException w:name="Table Subtle 1" w:semiHidden="1" w:unhideWhenUsed="1"/>
+    <w:lsdException w:name="Table Subtle 2" w:semiHidden="1" w:unhideWhenUsed="1"/>
     <w:lsdException w:name="Table Web 1" w:semiHidden="1" w:unhideWhenUsed="1"/>
     <w:lsdException w:name="Table Web 2" w:semiHidden="1" w:unhideWhenUsed="1"/>
+    <w:lsdException w:name="Table Web 3" w:semiHidden="1" w:unhideWhenUsed="1"/>
     <w:lsdException w:name="Balloon Text" w:semiHidden="1" w:unhideWhenUsed="1"/>
     <w:lsdException w:name="Table Grid" w:uiPriority="59"/>
     <w:lsdException w:name="Table Theme" w:semiHidden="1" w:unhideWhenUsed="1"/>

</xml_diff>